<commit_message>
Upload do documento de Guia_Análise_e_Projeto_CondoSmart.docx
</commit_message>
<xml_diff>
--- a/AnaliseProjeto/Guia_Análise_e_Projeto_CondoSmart.docx
+++ b/AnaliseProjeto/Guia_Análise_e_Projeto_CondoSmart.docx
@@ -127,7 +127,6 @@
           <w:docPartUnique/>
         </w:docPartObj>
       </w:sdtPr>
-      <w:sdtEndPr/>
       <w:sdtContent>
         <w:p>
           <w:pPr>
@@ -225,14 +224,7 @@
                 <w:rStyle w:val="Vnculodendice"/>
                 <w:lang w:val="pt-BR"/>
               </w:rPr>
-              <w:t>Classe d</w:t>
-            </w:r>
-            <w:r>
-              <w:rPr>
-                <w:rStyle w:val="Vnculodendice"/>
-                <w:lang w:val="pt-BR"/>
-              </w:rPr>
-              <w:t>o tipo Boundary</w:t>
+              <w:t>Classe do tipo Boundary</w:t>
             </w:r>
             <w:r>
               <w:rPr>
@@ -296,14 +288,7 @@
                 <w:rStyle w:val="Vnculodendice"/>
                 <w:lang w:val="pt-BR"/>
               </w:rPr>
-              <w:t xml:space="preserve">Classe do tipo </w:t>
-            </w:r>
-            <w:r>
-              <w:rPr>
-                <w:rStyle w:val="Vnculodendice"/>
-                <w:lang w:val="pt-BR"/>
-              </w:rPr>
-              <w:t>EntityCollection</w:t>
+              <w:t>Classe do tipo EntityCollection</w:t>
             </w:r>
             <w:r>
               <w:rPr>
@@ -472,13 +457,7 @@
         <w:rPr>
           <w:color w:val="000000"/>
         </w:rPr>
-        <w:t xml:space="preserve"> </w:t>
-      </w:r>
-      <w:r>
-        <w:rPr>
-          <w:color w:val="000000"/>
-        </w:rPr>
-        <w:t>e mostrar como foi feito o mapeamento das classes de análise para as classes de projeto.</w:t>
+        <w:t xml:space="preserve"> e mostrar como foi feito o mapeamento das classes de análise para as classes de projeto.</w:t>
       </w:r>
     </w:p>
     <w:p>
@@ -711,6 +690,9 @@
         <w:t xml:space="preserve">       </w:t>
       </w:r>
       <w:r>
+        <w:rPr>
+          <w:noProof/>
+        </w:rPr>
         <w:drawing>
           <wp:inline distT="0" distB="0" distL="0" distR="0" wp14:anchorId="619AE386" wp14:editId="37A3572E">
             <wp:extent cx="1105054" cy="1095528"/>
@@ -751,31 +733,7 @@
         <w:rPr>
           <w:color w:val="000000"/>
         </w:rPr>
-        <w:t xml:space="preserve">            </w:t>
-      </w:r>
-      <w:r>
-        <w:rPr>
-          <w:color w:val="000000"/>
-        </w:rPr>
-        <w:t xml:space="preserve">             </w:t>
-      </w:r>
-      <w:r>
-        <w:rPr>
-          <w:color w:val="000000"/>
-        </w:rPr>
-        <w:t xml:space="preserve">               </w:t>
-      </w:r>
-      <w:r>
-        <w:rPr>
-          <w:color w:val="000000"/>
-        </w:rPr>
-        <w:t xml:space="preserve">    </w:t>
-      </w:r>
-      <w:r>
-        <w:rPr>
-          <w:color w:val="000000"/>
-        </w:rPr>
-        <w:t xml:space="preserve">               </w:t>
+        <w:t xml:space="preserve">                                                           </w:t>
       </w:r>
       <w:r>
         <w:rPr>
@@ -1072,6 +1030,9 @@
         <w:t xml:space="preserve">        </w:t>
       </w:r>
       <w:r>
+        <w:rPr>
+          <w:noProof/>
+        </w:rPr>
         <w:drawing>
           <wp:inline distT="0" distB="0" distL="0" distR="0" wp14:anchorId="0A6AAB44" wp14:editId="27A0F0F2">
             <wp:extent cx="1438175" cy="1341120"/>
@@ -1112,6 +1073,9 @@
         <w:t xml:space="preserve">                                      </w:t>
       </w:r>
       <w:r>
+        <w:rPr>
+          <w:noProof/>
+        </w:rPr>
         <w:drawing>
           <wp:inline distT="0" distB="0" distL="0" distR="0" wp14:anchorId="4537817D" wp14:editId="39D1D827">
             <wp:extent cx="1514686" cy="1457528"/>
@@ -1343,6 +1307,7 @@
       </w:r>
       <w:r>
         <w:rPr>
+          <w:noProof/>
           <w:color w:val="000000"/>
           <w:sz w:val="20"/>
           <w:szCs w:val="20"/>
@@ -1393,6 +1358,7 @@
       </w:r>
       <w:r>
         <w:rPr>
+          <w:noProof/>
           <w:color w:val="000000"/>
           <w:sz w:val="20"/>
           <w:szCs w:val="20"/>
@@ -1669,6 +1635,9 @@
         </mc:AlternateContent>
       </w:r>
       <w:r>
+        <w:rPr>
+          <w:noProof/>
+        </w:rPr>
         <w:drawing>
           <wp:inline distT="0" distB="0" distL="0" distR="0" wp14:anchorId="5B9BC71B" wp14:editId="5B6717A1">
             <wp:extent cx="1505160" cy="962159"/>
@@ -1709,6 +1678,9 @@
         <w:t xml:space="preserve">                                                             </w:t>
       </w:r>
       <w:r>
+        <w:rPr>
+          <w:noProof/>
+        </w:rPr>
         <w:drawing>
           <wp:inline distT="0" distB="0" distL="0" distR="0" wp14:anchorId="17C06901" wp14:editId="60A85B28">
             <wp:extent cx="1314633" cy="1105054"/>
@@ -2121,9 +2093,11 @@
           </w:tcBorders>
         </w:tcPr>
         <w:p>
-          <w:r>
-            <w:t>Mais Transporte</w:t>
-          </w:r>
+          <w:proofErr w:type="spellStart"/>
+          <w:r>
+            <w:t>CondoSmart</w:t>
+          </w:r>
+          <w:proofErr w:type="spellEnd"/>
         </w:p>
       </w:tc>
       <w:tc>
@@ -2213,31 +2187,19 @@
             <w:rPr>
               <w:lang w:val="pt-BR"/>
             </w:rPr>
-            <w:t>12</w:t>
+            <w:t>1</w:t>
           </w:r>
           <w:r>
             <w:rPr>
               <w:lang w:val="pt-BR"/>
             </w:rPr>
-            <w:t>/</w:t>
+            <w:t>7</w:t>
           </w:r>
           <w:r>
             <w:rPr>
               <w:lang w:val="pt-BR"/>
             </w:rPr>
-            <w:t>12</w:t>
-          </w:r>
-          <w:r>
-            <w:rPr>
-              <w:lang w:val="pt-BR"/>
-            </w:rPr>
-            <w:t>/20</w:t>
-          </w:r>
-          <w:r>
-            <w:rPr>
-              <w:lang w:val="pt-BR"/>
-            </w:rPr>
-            <w:t>25</w:t>
+            <w:t>/12/2025</w:t>
           </w:r>
         </w:p>
       </w:tc>
@@ -3715,10 +3677,6 @@
 </file>
 
 <file path=customXml/item1.xml><?xml version="1.0" encoding="utf-8"?>
-<b:Sources xmlns:b="http://schemas.openxmlformats.org/officeDocument/2006/bibliography" xmlns="http://schemas.openxmlformats.org/officeDocument/2006/bibliography" SelectedStyle="\APA.XSL" StyleName="APA"/>
-</file>
-
-<file path=customXml/item2.xml><?xml version="1.0" encoding="utf-8"?>
 <s:customData xmlns="http://www.wps.cn/officeDocument/2013/wpsCustomData" xmlns:s="http://www.wps.cn/officeDocument/2013/wpsCustomData">
   <customSectProps>
     <customSectPr/>
@@ -3729,18 +3687,22 @@
 </s:customData>
 </file>
 
+<file path=customXml/item2.xml><?xml version="1.0" encoding="utf-8"?>
+<b:Sources xmlns:b="http://schemas.openxmlformats.org/officeDocument/2006/bibliography" xmlns="http://schemas.openxmlformats.org/officeDocument/2006/bibliography" SelectedStyle="\APA.XSL" StyleName="APA"/>
+</file>
+
 <file path=customXml/itemProps1.xml><?xml version="1.0" encoding="utf-8"?>
+<ds:datastoreItem xmlns:ds="http://schemas.openxmlformats.org/officeDocument/2006/customXml" ds:itemID="{B1977F7D-205B-4081-913C-38D41E755F92}">
+  <ds:schemaRefs>
+    <ds:schemaRef ds:uri="http://www.wps.cn/officeDocument/2013/wpsCustomData"/>
+  </ds:schemaRefs>
+</ds:datastoreItem>
+</file>
+
+<file path=customXml/itemProps2.xml><?xml version="1.0" encoding="utf-8"?>
 <ds:datastoreItem xmlns:ds="http://schemas.openxmlformats.org/officeDocument/2006/customXml" ds:itemID="{4FD8F1B7-8A7F-41D3-ABFF-2C4F10532F3B}">
   <ds:schemaRefs>
     <ds:schemaRef ds:uri="http://schemas.openxmlformats.org/officeDocument/2006/bibliography"/>
   </ds:schemaRefs>
 </ds:datastoreItem>
-</file>
-
-<file path=customXml/itemProps2.xml><?xml version="1.0" encoding="utf-8"?>
-<ds:datastoreItem xmlns:ds="http://schemas.openxmlformats.org/officeDocument/2006/customXml" ds:itemID="{B1977F7D-205B-4081-913C-38D41E755F92}">
-  <ds:schemaRefs>
-    <ds:schemaRef ds:uri="http://www.wps.cn/officeDocument/2013/wpsCustomData"/>
-  </ds:schemaRefs>
-</ds:datastoreItem>
 </file>
</xml_diff>